<commit_message>
Day -14 Hugging face intro
</commit_message>
<xml_diff>
--- a/Day 13(Gemini image user propmt, Four NLP process.docx
+++ b/Day 13(Gemini image user propmt, Four NLP process.docx
@@ -157,6 +157,7 @@
       </w:pPr>
       <w:r>
         <w:rPr>
+          <w:noProof/>
           <w:lang w:val="en-US"/>
         </w:rPr>
         <w:drawing>
@@ -217,6 +218,7 @@
       </w:pPr>
       <w:r>
         <w:rPr>
+          <w:noProof/>
           <w:lang w:val="en-US"/>
         </w:rPr>
         <w:lastRenderedPageBreak/>
@@ -297,6 +299,7 @@
       </w:pPr>
       <w:r>
         <w:rPr>
+          <w:noProof/>
           <w:lang w:val="en-US"/>
         </w:rPr>
         <w:drawing>
@@ -351,6 +354,7 @@
       </w:pPr>
       <w:r>
         <w:rPr>
+          <w:noProof/>
           <w:lang w:val="en-US"/>
         </w:rPr>
         <w:drawing>
@@ -411,6 +415,7 @@
       </w:pPr>
       <w:r>
         <w:rPr>
+          <w:noProof/>
           <w:lang w:val="en-US"/>
         </w:rPr>
         <w:lastRenderedPageBreak/>
@@ -459,6 +464,7 @@
       </w:pPr>
       <w:r>
         <w:rPr>
+          <w:noProof/>
           <w:lang w:val="en-US"/>
         </w:rPr>
         <w:drawing>
@@ -486,6 +492,53 @@
                     <a:xfrm>
                       <a:off x="0" y="0"/>
                       <a:ext cx="5334462" cy="1379340"/>
+                    </a:xfrm>
+                    <a:prstGeom prst="rect">
+                      <a:avLst/>
+                    </a:prstGeom>
+                  </pic:spPr>
+                </pic:pic>
+              </a:graphicData>
+            </a:graphic>
+          </wp:inline>
+        </w:drawing>
+      </w:r>
+    </w:p>
+    <w:p>
+      <w:pPr>
+        <w:rPr>
+          <w:lang w:val="en-US"/>
+        </w:rPr>
+      </w:pPr>
+      <w:r>
+        <w:rPr>
+          <w:lang w:val="en-US"/>
+        </w:rPr>
+        <w:drawing>
+          <wp:inline distT="0" distB="0" distL="0" distR="0" wp14:anchorId="5D7C126F" wp14:editId="4CC31D85">
+            <wp:extent cx="5731510" cy="3265170"/>
+            <wp:effectExtent l="0" t="0" r="2540" b="0"/>
+            <wp:docPr id="1022263341" name="Picture 1"/>
+            <wp:cNvGraphicFramePr>
+              <a:graphicFrameLocks xmlns:a="http://schemas.openxmlformats.org/drawingml/2006/main" noChangeAspect="1"/>
+            </wp:cNvGraphicFramePr>
+            <a:graphic xmlns:a="http://schemas.openxmlformats.org/drawingml/2006/main">
+              <a:graphicData uri="http://schemas.openxmlformats.org/drawingml/2006/picture">
+                <pic:pic xmlns:pic="http://schemas.openxmlformats.org/drawingml/2006/picture">
+                  <pic:nvPicPr>
+                    <pic:cNvPr id="1022263341" name=""/>
+                    <pic:cNvPicPr/>
+                  </pic:nvPicPr>
+                  <pic:blipFill>
+                    <a:blip r:embed="rId10"/>
+                    <a:stretch>
+                      <a:fillRect/>
+                    </a:stretch>
+                  </pic:blipFill>
+                  <pic:spPr>
+                    <a:xfrm>
+                      <a:off x="0" y="0"/>
+                      <a:ext cx="5731510" cy="3265170"/>
                     </a:xfrm>
                     <a:prstGeom prst="rect">
                       <a:avLst/>

</xml_diff>